<commit_message>
Update intent flow to be more precise, including agent intent also in the flow
</commit_message>
<xml_diff>
--- a/vetorization/azure-doc.docx
+++ b/vetorization/azure-doc.docx
@@ -488,11 +488,6 @@
       </w:r>
     </w:p>
     <w:p>
-      <w:r>
-        <w:t>Example Average Prices (Fake Data for Mock/RAG Use Only)</w:t>
-      </w:r>
-    </w:p>
-    <w:p>
       <w:pPr>
         <w:pStyle w:val="Ttulo3"/>
       </w:pPr>
@@ -639,6 +634,7 @@
     <w:p>
       <w:pPr>
         <w:pStyle w:val="Ttulo2"/>
+        <w:ind w:left="2124" w:hanging="2124"/>
       </w:pPr>
       <w:r>
         <w:t>4.2 Reserved Instances (1 or 3 years)</w:t>
@@ -673,31 +669,31 @@
         <w:pStyle w:val="Ttulo2"/>
       </w:pPr>
       <w:r>
+        <w:t>4.3 Spot VMs</w:t>
+      </w:r>
+    </w:p>
+    <w:p>
+      <w:pPr>
+        <w:pStyle w:val="PargrafodaLista"/>
+        <w:numPr>
+          <w:ilvl w:val="0"/>
+          <w:numId w:val="9"/>
+        </w:numPr>
+      </w:pPr>
+      <w:r>
+        <w:t>Up to 90% cheaper.</w:t>
+      </w:r>
+    </w:p>
+    <w:p>
+      <w:pPr>
+        <w:pStyle w:val="PargrafodaLista"/>
+        <w:numPr>
+          <w:ilvl w:val="0"/>
+          <w:numId w:val="9"/>
+        </w:numPr>
+      </w:pPr>
+      <w:r>
         <w:lastRenderedPageBreak/>
-        <w:t>4.3 Spot VMs</w:t>
-      </w:r>
-    </w:p>
-    <w:p>
-      <w:pPr>
-        <w:pStyle w:val="PargrafodaLista"/>
-        <w:numPr>
-          <w:ilvl w:val="0"/>
-          <w:numId w:val="9"/>
-        </w:numPr>
-      </w:pPr>
-      <w:r>
-        <w:t>Up to 90% cheaper.</w:t>
-      </w:r>
-    </w:p>
-    <w:p>
-      <w:pPr>
-        <w:pStyle w:val="PargrafodaLista"/>
-        <w:numPr>
-          <w:ilvl w:val="0"/>
-          <w:numId w:val="9"/>
-        </w:numPr>
-      </w:pPr>
-      <w:r>
         <w:t>VM may be evicted at any moment.</w:t>
       </w:r>
     </w:p>
@@ -1046,31 +1042,31 @@
         <w:pStyle w:val="Ttulo2"/>
       </w:pPr>
       <w:r>
+        <w:t>6.4 Local NVMe Storage (Lsv3 Series)</w:t>
+      </w:r>
+    </w:p>
+    <w:p>
+      <w:pPr>
+        <w:pStyle w:val="PargrafodaLista"/>
+        <w:numPr>
+          <w:ilvl w:val="0"/>
+          <w:numId w:val="15"/>
+        </w:numPr>
+      </w:pPr>
+      <w:r>
+        <w:t>High bandwidth.</w:t>
+      </w:r>
+    </w:p>
+    <w:p>
+      <w:pPr>
+        <w:pStyle w:val="PargrafodaLista"/>
+        <w:numPr>
+          <w:ilvl w:val="0"/>
+          <w:numId w:val="15"/>
+        </w:numPr>
+      </w:pPr>
+      <w:r>
         <w:lastRenderedPageBreak/>
-        <w:t>6.4 Local NVMe Storage (Lsv3 Series)</w:t>
-      </w:r>
-    </w:p>
-    <w:p>
-      <w:pPr>
-        <w:pStyle w:val="PargrafodaLista"/>
-        <w:numPr>
-          <w:ilvl w:val="0"/>
-          <w:numId w:val="15"/>
-        </w:numPr>
-      </w:pPr>
-      <w:r>
-        <w:t>High bandwidth.</w:t>
-      </w:r>
-    </w:p>
-    <w:p>
-      <w:pPr>
-        <w:pStyle w:val="PargrafodaLista"/>
-        <w:numPr>
-          <w:ilvl w:val="0"/>
-          <w:numId w:val="15"/>
-        </w:numPr>
-      </w:pPr>
-      <w:r>
         <w:t>Best for temporary data processing or vector DB storage.</w:t>
       </w:r>
     </w:p>
@@ -1370,9 +1366,12 @@
     <w:p>
       <w:pPr>
         <w:pStyle w:val="Ttulo1"/>
-      </w:pPr>
-      <w:r>
-        <w:t>8. Region Comparison (Fake Data)</w:t>
+        <w:rPr>
+          <w:u w:val="single"/>
+        </w:rPr>
+      </w:pPr>
+      <w:r>
+        <w:t>8. Region Comparison</w:t>
       </w:r>
     </w:p>
     <w:tbl>
@@ -1656,7 +1655,6 @@
               <w:spacing w:after="160" w:line="259" w:lineRule="auto"/>
             </w:pPr>
             <w:r>
-              <w:lastRenderedPageBreak/>
               <w:t>West Europe</w:t>
             </w:r>
           </w:p>
@@ -1784,7 +1782,7 @@
     </w:p>
     <w:p>
       <w:r>
-        <w:t>Training Performance (Fake Data)</w:t>
+        <w:t>Training Performance</w:t>
       </w:r>
     </w:p>
     <w:p>
@@ -2128,41 +2126,41 @@
         <w:pStyle w:val="Ttulo1"/>
       </w:pPr>
       <w:r>
+        <w:t>12. Scaling Strategies</w:t>
+      </w:r>
+    </w:p>
+    <w:p>
+      <w:r>
+        <w:t>Horizontal Scaling</w:t>
+      </w:r>
+    </w:p>
+    <w:p>
+      <w:pPr>
+        <w:pStyle w:val="PargrafodaLista"/>
+        <w:numPr>
+          <w:ilvl w:val="0"/>
+          <w:numId w:val="23"/>
+        </w:numPr>
+      </w:pPr>
+      <w:r>
+        <w:t>Add more GPU nodes.</w:t>
+      </w:r>
+    </w:p>
+    <w:p>
+      <w:pPr>
+        <w:pStyle w:val="PargrafodaLista"/>
+        <w:numPr>
+          <w:ilvl w:val="0"/>
+          <w:numId w:val="23"/>
+        </w:numPr>
+      </w:pPr>
+      <w:r>
+        <w:t>Useful for embedding generation and distributed inference.</w:t>
+      </w:r>
+    </w:p>
+    <w:p>
+      <w:r>
         <w:lastRenderedPageBreak/>
-        <w:t>12. Scaling Strategies</w:t>
-      </w:r>
-    </w:p>
-    <w:p>
-      <w:r>
-        <w:t>Horizontal Scaling</w:t>
-      </w:r>
-    </w:p>
-    <w:p>
-      <w:pPr>
-        <w:pStyle w:val="PargrafodaLista"/>
-        <w:numPr>
-          <w:ilvl w:val="0"/>
-          <w:numId w:val="23"/>
-        </w:numPr>
-      </w:pPr>
-      <w:r>
-        <w:t>Add more GPU nodes.</w:t>
-      </w:r>
-    </w:p>
-    <w:p>
-      <w:pPr>
-        <w:pStyle w:val="PargrafodaLista"/>
-        <w:numPr>
-          <w:ilvl w:val="0"/>
-          <w:numId w:val="23"/>
-        </w:numPr>
-      </w:pPr>
-      <w:r>
-        <w:t>Useful for embedding generation and distributed inference.</w:t>
-      </w:r>
-    </w:p>
-    <w:p>
-      <w:r>
         <w:t>Vertical Scaling</w:t>
       </w:r>
     </w:p>
@@ -6292,6 +6290,7 @@
   <w:style w:type="character" w:default="1" w:styleId="Tipodeletrapredefinidodopargrafo">
     <w:name w:val="Default Paragraph Font"/>
     <w:uiPriority w:val="1"/>
+    <w:semiHidden/>
     <w:unhideWhenUsed/>
   </w:style>
   <w:style w:type="table" w:default="1" w:styleId="Tabelanormal">

</xml_diff>